<commit_message>
[fix] delete wrong documents
</commit_message>
<xml_diff>
--- a/reports/Deliverable 1/Student #4/Planning And Progress Report - Student #4.docx
+++ b/reports/Deliverable 1/Student #4/Planning And Progress Report - Student #4.docx
@@ -6619,6 +6619,14 @@
                 <w:szCs w:val="24"/>
               </w:rPr>
               <w:t>1</w:t>
+            </w:r>
+            <w:r>
+              <w:rPr>
+                <w:rFonts w:ascii="Arial Narrow" w:hAnsi="Arial Narrow"/>
+                <w:sz w:val="24"/>
+                <w:szCs w:val="24"/>
+              </w:rPr>
+              <w:t>/1</w:t>
             </w:r>
           </w:p>
         </w:tc>

</xml_diff>